<commit_message>
MODIFICACION SELECT.DOC (SELECT TABLA 1 FANS)
añadido order by (para que salgan los mas proximos) y limit (parea que
solo aparezcan los 5 primeros)
</commit_message>
<xml_diff>
--- a/public_html/proyecto-alt/selects/Selects.docx
+++ b/public_html/proyecto-alt/selects/Selects.docx
@@ -1643,13 +1643,7 @@
     <w:p/>
     <w:p>
       <w:r>
-        <w:t xml:space="preserve">/* </w:t>
-      </w:r>
-      <w:r>
-        <w:t>Consultas Fans</w:t>
-      </w:r>
-      <w:r>
-        <w:t xml:space="preserve"> */</w:t>
+        <w:t>/* Consultas Fans */</w:t>
       </w:r>
     </w:p>
     <w:p/>
@@ -2012,6 +2006,53 @@
         <w:t>music.nombre</w:t>
       </w:r>
       <w:proofErr w:type="spellEnd"/>
+    </w:p>
+    <w:p>
+      <w:proofErr w:type="spellStart"/>
+      <w:r>
+        <w:t>order</w:t>
+      </w:r>
+      <w:proofErr w:type="spellEnd"/>
+      <w:r>
+        <w:t xml:space="preserve"> </w:t>
+      </w:r>
+      <w:proofErr w:type="spellStart"/>
+      <w:r>
+        <w:t>by</w:t>
+      </w:r>
+      <w:proofErr w:type="spellEnd"/>
+      <w:r>
+        <w:t xml:space="preserve"> </w:t>
+      </w:r>
+      <w:proofErr w:type="spellStart"/>
+      <w:r>
+        <w:t>dia</w:t>
+      </w:r>
+      <w:proofErr w:type="spellEnd"/>
+      <w:r>
+        <w:t xml:space="preserve"> </w:t>
+      </w:r>
+      <w:proofErr w:type="spellStart"/>
+      <w:r>
+        <w:t>asc</w:t>
+      </w:r>
+      <w:proofErr w:type="spellEnd"/>
+      <w:r>
+        <w:t xml:space="preserve"> </w:t>
+      </w:r>
+      <w:proofErr w:type="spellStart"/>
+      <w:r>
+        <w:t>limit</w:t>
+      </w:r>
+      <w:proofErr w:type="spellEnd"/>
+      <w:r>
+        <w:t xml:space="preserve"> </w:t>
+      </w:r>
+      <w:bookmarkStart w:id="0" w:name="_GoBack"/>
+      <w:bookmarkEnd w:id="0"/>
+      <w:r>
+        <w:t>5</w:t>
+      </w:r>
     </w:p>
     <w:p/>
     <w:p/>
@@ -2253,10 +2294,7 @@
       <w:proofErr w:type="spellEnd"/>
     </w:p>
     <w:p/>
-    <w:p>
-      <w:bookmarkStart w:id="0" w:name="_GoBack"/>
-      <w:bookmarkEnd w:id="0"/>
-    </w:p>
+    <w:p/>
     <w:p>
       <w:r>
         <w:t>Trabajo de Angel:</w:t>
@@ -2270,12 +2308,12 @@
     <w:p/>
     <w:p>
       <w:r>
+        <w:lastRenderedPageBreak/>
         <w:t>Trabajo de Alex</w:t>
       </w:r>
     </w:p>
     <w:p>
       <w:r>
-        <w:lastRenderedPageBreak/>
         <w:t>Segunda consulta de fans.</w:t>
       </w:r>
     </w:p>

</xml_diff>

<commit_message>
SELECTS BBDD_1 MUSICOS & SELECTS.DOC
</commit_message>
<xml_diff>
--- a/public_html/proyecto-alt/selects/Selects.docx
+++ b/public_html/proyecto-alt/selects/Selects.docx
@@ -1408,6 +1408,19 @@
         <w:t>asc</w:t>
       </w:r>
       <w:proofErr w:type="spellEnd"/>
+      <w:r>
+        <w:t xml:space="preserve"> </w:t>
+      </w:r>
+      <w:proofErr w:type="spellStart"/>
+      <w:r>
+        <w:t>limit</w:t>
+      </w:r>
+      <w:proofErr w:type="spellEnd"/>
+      <w:r>
+        <w:t xml:space="preserve"> 7</w:t>
+      </w:r>
+      <w:bookmarkStart w:id="0" w:name="_GoBack"/>
+      <w:bookmarkEnd w:id="0"/>
     </w:p>
     <w:p/>
     <w:p>
@@ -1638,6 +1651,17 @@
       <w:r>
         <w:t xml:space="preserve"> = 3</w:t>
       </w:r>
+      <w:r>
+        <w:t xml:space="preserve"> </w:t>
+      </w:r>
+      <w:proofErr w:type="spellStart"/>
+      <w:r>
+        <w:t>limit</w:t>
+      </w:r>
+      <w:proofErr w:type="spellEnd"/>
+      <w:r>
+        <w:t xml:space="preserve"> 7</w:t>
+      </w:r>
     </w:p>
     <w:p/>
     <w:p/>
@@ -2046,12 +2070,7 @@
       </w:r>
       <w:proofErr w:type="spellEnd"/>
       <w:r>
-        <w:t xml:space="preserve"> </w:t>
-      </w:r>
-      <w:bookmarkStart w:id="0" w:name="_GoBack"/>
-      <w:bookmarkEnd w:id="0"/>
-      <w:r>
-        <w:t>5</w:t>
+        <w:t xml:space="preserve"> 5</w:t>
       </w:r>
     </w:p>
     <w:p/>
@@ -2293,6 +2312,48 @@
       </w:r>
       <w:proofErr w:type="spellEnd"/>
     </w:p>
+    <w:p>
+      <w:proofErr w:type="spellStart"/>
+      <w:r>
+        <w:t>order</w:t>
+      </w:r>
+      <w:proofErr w:type="spellEnd"/>
+      <w:r>
+        <w:t xml:space="preserve"> </w:t>
+      </w:r>
+      <w:proofErr w:type="spellStart"/>
+      <w:r>
+        <w:t>by</w:t>
+      </w:r>
+      <w:proofErr w:type="spellEnd"/>
+      <w:r>
+        <w:t xml:space="preserve"> </w:t>
+      </w:r>
+      <w:proofErr w:type="spellStart"/>
+      <w:r>
+        <w:t>dia</w:t>
+      </w:r>
+      <w:proofErr w:type="spellEnd"/>
+      <w:r>
+        <w:t xml:space="preserve"> </w:t>
+      </w:r>
+      <w:proofErr w:type="spellStart"/>
+      <w:r>
+        <w:t>asc</w:t>
+      </w:r>
+      <w:proofErr w:type="spellEnd"/>
+      <w:r>
+        <w:t xml:space="preserve"> </w:t>
+      </w:r>
+      <w:proofErr w:type="spellStart"/>
+      <w:r>
+        <w:t>limit</w:t>
+      </w:r>
+      <w:proofErr w:type="spellEnd"/>
+      <w:r>
+        <w:t xml:space="preserve"> 7</w:t>
+      </w:r>
+    </w:p>
     <w:p/>
     <w:p/>
     <w:p>
@@ -2308,7 +2369,6 @@
     <w:p/>
     <w:p>
       <w:r>
-        <w:lastRenderedPageBreak/>
         <w:t>Trabajo de Alex</w:t>
       </w:r>
     </w:p>

</xml_diff>